<commit_message>
Updated the Greenfoot world
</commit_message>
<xml_diff>
--- a/GDD-New.docx
+++ b/GDD-New.docx
@@ -113,14 +113,7 @@
           <w:sz w:val="20"/>
           <w:szCs w:val="20"/>
         </w:rPr>
-        <w:t xml:space="preserve"> as it was inspired by it. In this game, </w:t>
-      </w:r>
-      <w:r>
-        <w:rPr>
-          <w:sz w:val="20"/>
-          <w:szCs w:val="20"/>
-        </w:rPr>
-        <w:t xml:space="preserve">You are playing as the main character which is a </w:t>
+        <w:t xml:space="preserve"> as it was inspired by it. In this game, You are playing as the main character which is a </w:t>
       </w:r>
       <w:r>
         <w:rPr>
@@ -136,23 +129,30 @@
           <w:sz w:val="20"/>
           <w:szCs w:val="20"/>
         </w:rPr>
-        <w:t xml:space="preserve"> in a world full of enemies</w:t>
-      </w:r>
-      <w:r>
-        <w:rPr>
-          <w:sz w:val="20"/>
-          <w:szCs w:val="20"/>
-        </w:rPr>
-        <w:t xml:space="preserve">. The enemies are </w:t>
-      </w:r>
-      <w:r>
-        <w:rPr>
-          <w:b/>
-          <w:bCs/>
-          <w:sz w:val="20"/>
-          <w:szCs w:val="20"/>
-        </w:rPr>
-        <w:t>ghosts</w:t>
+        <w:t xml:space="preserve"> in a world full of enemies. The enemies are </w:t>
+      </w:r>
+      <w:r>
+        <w:rPr>
+          <w:b/>
+          <w:bCs/>
+          <w:sz w:val="20"/>
+          <w:szCs w:val="20"/>
+        </w:rPr>
+        <w:t xml:space="preserve">snakes </w:t>
+      </w:r>
+      <w:r>
+        <w:rPr>
+          <w:sz w:val="20"/>
+          <w:szCs w:val="20"/>
+        </w:rPr>
+        <w:t>which</w:t>
+      </w:r>
+      <w:r>
+        <w:rPr>
+          <w:sz w:val="20"/>
+          <w:szCs w:val="20"/>
+        </w:rPr>
+        <w:t xml:space="preserve"> are trying to stop you from reaching your goal.</w:t>
       </w:r>
       <w:r>
         <w:rPr>
@@ -166,17 +166,37 @@
           <w:sz w:val="20"/>
           <w:szCs w:val="20"/>
         </w:rPr>
-        <w:t xml:space="preserve">(Similar to Pac-Man) </w:t>
-      </w:r>
-      <w:r>
-        <w:rPr>
-          <w:sz w:val="20"/>
-          <w:szCs w:val="20"/>
-        </w:rPr>
-        <w:t>which are trying to stop you from reaching your goal.</w:t>
-      </w:r>
-      <w:r>
-        <w:rPr>
+        <w:t xml:space="preserve">The </w:t>
+      </w:r>
+      <w:r>
+        <w:rPr>
+          <w:b/>
+          <w:bCs/>
+          <w:sz w:val="20"/>
+          <w:szCs w:val="20"/>
+        </w:rPr>
+        <w:t>main goal</w:t>
+      </w:r>
+      <w:r>
+        <w:rPr>
+          <w:sz w:val="20"/>
+          <w:szCs w:val="20"/>
+        </w:rPr>
+        <w:t xml:space="preserve"> of the character is to collect </w:t>
+      </w:r>
+      <w:r>
+        <w:rPr>
+          <w:b/>
+          <w:bCs/>
+          <w:sz w:val="20"/>
+          <w:szCs w:val="20"/>
+        </w:rPr>
+        <w:t>all of the matches</w:t>
+      </w:r>
+      <w:r>
+        <w:rPr>
+          <w:b/>
+          <w:bCs/>
           <w:sz w:val="20"/>
           <w:szCs w:val="20"/>
         </w:rPr>
@@ -187,48 +207,21 @@
           <w:sz w:val="20"/>
           <w:szCs w:val="20"/>
         </w:rPr>
-        <w:t xml:space="preserve">The </w:t>
-      </w:r>
-      <w:r>
-        <w:rPr>
-          <w:b/>
-          <w:bCs/>
-          <w:sz w:val="20"/>
-          <w:szCs w:val="20"/>
-        </w:rPr>
-        <w:t>main goal</w:t>
-      </w:r>
-      <w:r>
-        <w:rPr>
-          <w:sz w:val="20"/>
-          <w:szCs w:val="20"/>
-        </w:rPr>
-        <w:t xml:space="preserve"> of the character is to collect </w:t>
-      </w:r>
-      <w:r>
-        <w:rPr>
-          <w:b/>
-          <w:bCs/>
-          <w:sz w:val="20"/>
-          <w:szCs w:val="20"/>
-        </w:rPr>
-        <w:t>all of the matches</w:t>
-      </w:r>
-      <w:r>
-        <w:rPr>
-          <w:b/>
-          <w:bCs/>
-          <w:sz w:val="20"/>
-          <w:szCs w:val="20"/>
-        </w:rPr>
-        <w:t xml:space="preserve"> </w:t>
-      </w:r>
-      <w:r>
-        <w:rPr>
-          <w:sz w:val="20"/>
-          <w:szCs w:val="20"/>
-        </w:rPr>
-        <w:t xml:space="preserve">without getting caught by the ghosts or without running out of time. Here is how the </w:t>
+        <w:t xml:space="preserve">without getting caught by the </w:t>
+      </w:r>
+      <w:r>
+        <w:rPr>
+          <w:sz w:val="20"/>
+          <w:szCs w:val="20"/>
+        </w:rPr>
+        <w:t>snakes</w:t>
+      </w:r>
+      <w:r>
+        <w:rPr>
+          <w:sz w:val="20"/>
+          <w:szCs w:val="20"/>
+        </w:rPr>
+        <w:t xml:space="preserve"> or without running out of time. Here is how the </w:t>
       </w:r>
       <w:r>
         <w:rPr>
@@ -276,7 +269,35 @@
           <w:sz w:val="20"/>
           <w:szCs w:val="20"/>
         </w:rPr>
-        <w:t xml:space="preserve">, a small number of ghosts and matches in a cyber world. For the </w:t>
+        <w:t xml:space="preserve">, a small number of </w:t>
+      </w:r>
+      <w:r>
+        <w:rPr>
+          <w:sz w:val="20"/>
+          <w:szCs w:val="20"/>
+        </w:rPr>
+        <w:t>snakes</w:t>
+      </w:r>
+      <w:r>
+        <w:rPr>
+          <w:sz w:val="20"/>
+          <w:szCs w:val="20"/>
+        </w:rPr>
+        <w:t xml:space="preserve"> and matches in a </w:t>
+      </w:r>
+      <w:r>
+        <w:rPr>
+          <w:sz w:val="20"/>
+          <w:szCs w:val="20"/>
+        </w:rPr>
+        <w:t>desert</w:t>
+      </w:r>
+      <w:r>
+        <w:rPr>
+          <w:sz w:val="20"/>
+          <w:szCs w:val="20"/>
+        </w:rPr>
+        <w:t xml:space="preserve"> world. For the </w:t>
       </w:r>
       <w:r>
         <w:rPr>
@@ -292,7 +313,35 @@
           <w:sz w:val="20"/>
           <w:szCs w:val="20"/>
         </w:rPr>
-        <w:t xml:space="preserve">, An increased number of ghosts and matches, the speed of the ghosts increases, in a grassy location. For the </w:t>
+        <w:t xml:space="preserve">, An increased number of </w:t>
+      </w:r>
+      <w:r>
+        <w:rPr>
+          <w:sz w:val="20"/>
+          <w:szCs w:val="20"/>
+        </w:rPr>
+        <w:t>snakes</w:t>
+      </w:r>
+      <w:r>
+        <w:rPr>
+          <w:sz w:val="20"/>
+          <w:szCs w:val="20"/>
+        </w:rPr>
+        <w:t xml:space="preserve"> and matches, the speed of the </w:t>
+      </w:r>
+      <w:r>
+        <w:rPr>
+          <w:sz w:val="20"/>
+          <w:szCs w:val="20"/>
+        </w:rPr>
+        <w:t>snakes</w:t>
+      </w:r>
+      <w:r>
+        <w:rPr>
+          <w:sz w:val="20"/>
+          <w:szCs w:val="20"/>
+        </w:rPr>
+        <w:t xml:space="preserve"> increases, in a grassy location. For the </w:t>
       </w:r>
       <w:r>
         <w:rPr>
@@ -308,7 +357,49 @@
           <w:sz w:val="20"/>
           <w:szCs w:val="20"/>
         </w:rPr>
-        <w:t xml:space="preserve">, A much more increased number of ghosts and matches, the ghost speed has been increased even more, in a desert area, </w:t>
+        <w:t xml:space="preserve">, A much more increased number of </w:t>
+      </w:r>
+      <w:r>
+        <w:rPr>
+          <w:sz w:val="20"/>
+          <w:szCs w:val="20"/>
+        </w:rPr>
+        <w:t>snakes</w:t>
+      </w:r>
+      <w:r>
+        <w:rPr>
+          <w:sz w:val="20"/>
+          <w:szCs w:val="20"/>
+        </w:rPr>
+        <w:t xml:space="preserve"> and matches, the </w:t>
+      </w:r>
+      <w:r>
+        <w:rPr>
+          <w:sz w:val="20"/>
+          <w:szCs w:val="20"/>
+        </w:rPr>
+        <w:t>snakes</w:t>
+      </w:r>
+      <w:r>
+        <w:rPr>
+          <w:sz w:val="20"/>
+          <w:szCs w:val="20"/>
+        </w:rPr>
+        <w:t xml:space="preserve"> speed has been increased even more, in a </w:t>
+      </w:r>
+      <w:r>
+        <w:rPr>
+          <w:sz w:val="20"/>
+          <w:szCs w:val="20"/>
+        </w:rPr>
+        <w:t>cyber</w:t>
+      </w:r>
+      <w:r>
+        <w:rPr>
+          <w:sz w:val="20"/>
+          <w:szCs w:val="20"/>
+        </w:rPr>
+        <w:t xml:space="preserve"> area, </w:t>
       </w:r>
     </w:p>
     <w:p>
@@ -355,7 +446,14 @@
           <w:sz w:val="20"/>
           <w:szCs w:val="20"/>
         </w:rPr>
-        <w:t xml:space="preserve">To win, the user must collect all of the matches in all three levels before the timer ends and without getting caught. To lose, the user fails to collect the matches in the time period or gets caught by one of the ghosts. </w:t>
+        <w:t xml:space="preserve">To win, the user must collect all of the matches in all three levels before the timer ends and without getting caught. To lose, the user fails to collect the matches in the time period or gets caught by one of the </w:t>
+      </w:r>
+      <w:r>
+        <w:rPr>
+          <w:sz w:val="20"/>
+          <w:szCs w:val="20"/>
+        </w:rPr>
+        <w:t>snakes.</w:t>
       </w:r>
     </w:p>
     <w:p>
@@ -467,7 +565,21 @@
           <w:sz w:val="20"/>
           <w:szCs w:val="20"/>
         </w:rPr>
-        <w:t xml:space="preserve">The ghosts which are roaming around the map </w:t>
+        <w:t xml:space="preserve">The </w:t>
+      </w:r>
+      <w:r>
+        <w:rPr>
+          <w:sz w:val="20"/>
+          <w:szCs w:val="20"/>
+        </w:rPr>
+        <w:t xml:space="preserve">snakes </w:t>
+      </w:r>
+      <w:r>
+        <w:rPr>
+          <w:sz w:val="20"/>
+          <w:szCs w:val="20"/>
+        </w:rPr>
+        <w:t xml:space="preserve">which are roaming around the map </w:t>
       </w:r>
     </w:p>
     <w:p>
@@ -622,7 +734,21 @@
           <w:sz w:val="20"/>
           <w:szCs w:val="20"/>
         </w:rPr>
-        <w:t>Do not get caught by any ghosts roaming around the map</w:t>
+        <w:t xml:space="preserve">Do not get caught by any </w:t>
+      </w:r>
+      <w:r>
+        <w:rPr>
+          <w:sz w:val="20"/>
+          <w:szCs w:val="20"/>
+        </w:rPr>
+        <w:t>snakes</w:t>
+      </w:r>
+      <w:r>
+        <w:rPr>
+          <w:sz w:val="20"/>
+          <w:szCs w:val="20"/>
+        </w:rPr>
+        <w:t xml:space="preserve"> roaming around the map</w:t>
       </w:r>
     </w:p>
     <w:p>
@@ -714,7 +840,21 @@
           <w:sz w:val="20"/>
           <w:szCs w:val="20"/>
         </w:rPr>
-        <w:t>Losing lives: The user will lose a life when they touch a ghost. The user will automatically lose all of their lives if the timer runs out.</w:t>
+        <w:t xml:space="preserve">Losing lives: The user will lose a life when they touch a </w:t>
+      </w:r>
+      <w:r>
+        <w:rPr>
+          <w:sz w:val="20"/>
+          <w:szCs w:val="20"/>
+        </w:rPr>
+        <w:t>snake</w:t>
+      </w:r>
+      <w:r>
+        <w:rPr>
+          <w:sz w:val="20"/>
+          <w:szCs w:val="20"/>
+        </w:rPr>
+        <w:t>. The user will automatically lose all of their lives if the timer runs out.</w:t>
       </w:r>
     </w:p>
     <w:p>
@@ -907,7 +1047,21 @@
           <w:sz w:val="20"/>
           <w:szCs w:val="20"/>
         </w:rPr>
-        <w:t>Rana: Developer, Main Game Mechanics (Character and Ghosts)</w:t>
+        <w:t xml:space="preserve">Rana: Developer, Main Game Mechanics (Character and </w:t>
+      </w:r>
+      <w:r>
+        <w:rPr>
+          <w:sz w:val="20"/>
+          <w:szCs w:val="20"/>
+        </w:rPr>
+        <w:t>snakes</w:t>
+      </w:r>
+      <w:r>
+        <w:rPr>
+          <w:sz w:val="20"/>
+          <w:szCs w:val="20"/>
+        </w:rPr>
+        <w:t>)</w:t>
       </w:r>
       <w:r>
         <w:rPr>
@@ -1363,14 +1517,7 @@
           <w:sz w:val="20"/>
           <w:szCs w:val="20"/>
         </w:rPr>
-        <w:t>eam member roles</w:t>
-      </w:r>
-      <w:r>
-        <w:rPr>
-          <w:sz w:val="20"/>
-          <w:szCs w:val="20"/>
-        </w:rPr>
-        <w:t xml:space="preserve"> and license of the game.</w:t>
+        <w:t>eam member roles and license of the game.</w:t>
       </w:r>
       <w:r>
         <w:rPr>
@@ -1481,7 +1628,7 @@
           <w:sz w:val="20"/>
           <w:szCs w:val="20"/>
         </w:rPr>
-        <w:t>Cyber</w:t>
+        <w:t>Desert</w:t>
       </w:r>
     </w:p>
     <w:p>
@@ -1521,7 +1668,7 @@
           <w:sz w:val="20"/>
           <w:szCs w:val="20"/>
         </w:rPr>
-        <w:t>Desert</w:t>
+        <w:t>Cyber</w:t>
       </w:r>
     </w:p>
     <w:p>
@@ -1569,7 +1716,14 @@
           <w:sz w:val="20"/>
           <w:szCs w:val="20"/>
         </w:rPr>
-        <w:t>Ghosts are moving in random motion</w:t>
+        <w:t>Snakes</w:t>
+      </w:r>
+      <w:r>
+        <w:rPr>
+          <w:sz w:val="20"/>
+          <w:szCs w:val="20"/>
+        </w:rPr>
+        <w:t xml:space="preserve"> are moving in random motion</w:t>
       </w:r>
     </w:p>
     <w:p>
@@ -1819,7 +1973,21 @@
           <w:sz w:val="20"/>
           <w:szCs w:val="20"/>
         </w:rPr>
-        <w:t>The bomb will have an animation, or the ghosts (could be both)</w:t>
+        <w:t xml:space="preserve">The bomb will have an animation, or the </w:t>
+      </w:r>
+      <w:r>
+        <w:rPr>
+          <w:sz w:val="20"/>
+          <w:szCs w:val="20"/>
+        </w:rPr>
+        <w:t>snakes</w:t>
+      </w:r>
+      <w:r>
+        <w:rPr>
+          <w:sz w:val="20"/>
+          <w:szCs w:val="20"/>
+        </w:rPr>
+        <w:t xml:space="preserve"> (could be both)</w:t>
       </w:r>
     </w:p>
     <w:p>
@@ -1919,7 +2087,21 @@
           <w:sz w:val="20"/>
           <w:szCs w:val="20"/>
         </w:rPr>
-        <w:t>When a number of points has been reached in a level, an additional ghost will randomly appear on the map</w:t>
+        <w:t xml:space="preserve">When a number of points has been reached in a level, an </w:t>
+      </w:r>
+      <w:r>
+        <w:rPr>
+          <w:sz w:val="20"/>
+          <w:szCs w:val="20"/>
+        </w:rPr>
+        <w:t>additional snake</w:t>
+      </w:r>
+      <w:r>
+        <w:rPr>
+          <w:sz w:val="20"/>
+          <w:szCs w:val="20"/>
+        </w:rPr>
+        <w:t xml:space="preserve"> will randomly appear on the map</w:t>
       </w:r>
     </w:p>
     <w:p>

</xml_diff>